<commit_message>
Update AAE1001 - Peer Assessment_Form.docx
</commit_message>
<xml_diff>
--- a/AAE1001 - Peer Assessment_Form.docx
+++ b/AAE1001 - Peer Assessment_Form.docx
@@ -1,6 +1,6 @@
 
 <file path=word/document.xml><?xml version="1.0" encoding="utf-8"?>
-<w:document xmlns:wpc="http://schemas.microsoft.com/office/word/2010/wordprocessingCanvas" xmlns:cx="http://schemas.microsoft.com/office/drawing/2014/chartex" xmlns:cx1="http://schemas.microsoft.com/office/drawing/2015/9/8/chartex" xmlns:cx2="http://schemas.microsoft.com/office/drawing/2015/10/21/chartex" xmlns:cx3="http://schemas.microsoft.com/office/drawing/2016/5/9/chartex" xmlns:cx4="http://schemas.microsoft.com/office/drawing/2016/5/10/chartex" xmlns:cx5="http://schemas.microsoft.com/office/drawing/2016/5/11/chartex" xmlns:cx6="http://schemas.microsoft.com/office/drawing/2016/5/12/chartex" xmlns:cx7="http://schemas.microsoft.com/office/drawing/2016/5/13/chartex" xmlns:cx8="http://schemas.microsoft.com/office/drawing/2016/5/14/chartex" xmlns:mc="http://schemas.openxmlformats.org/markup-compatibility/2006" xmlns:aink="http://schemas.microsoft.com/office/drawing/2016/ink" xmlns:am3d="http://schemas.microsoft.com/office/drawing/2017/model3d" xmlns:o="urn:schemas-microsoft-com:office:office" xmlns:oel="http://schemas.microsoft.com/office/2019/extlst" xmlns:r="http://schemas.openxmlformats.org/officeDocument/2006/relationships" xmlns:m="http://schemas.openxmlformats.org/officeDocument/2006/math" xmlns:v="urn:schemas-microsoft-com:vml" xmlns:wp14="http://schemas.microsoft.com/office/word/2010/wordprocessingDrawing" xmlns:wp="http://schemas.openxmlformats.org/drawingml/2006/wordprocessingDrawing" xmlns:w10="urn:schemas-microsoft-com:office:word" xmlns:w="http://schemas.openxmlformats.org/wordprocessingml/2006/main" xmlns:w14="http://schemas.microsoft.com/office/word/2010/wordml" xmlns:w15="http://schemas.microsoft.com/office/word/2012/wordml" xmlns:w16cex="http://schemas.microsoft.com/office/word/2018/wordml/cex" xmlns:w16cid="http://schemas.microsoft.com/office/word/2016/wordml/cid" xmlns:w16="http://schemas.microsoft.com/office/word/2018/wordml" xmlns:w16du="http://schemas.microsoft.com/office/word/2023/wordml/word16du" xmlns:w16sdtdh="http://schemas.microsoft.com/office/word/2020/wordml/sdtdatahash" xmlns:w16se="http://schemas.microsoft.com/office/word/2015/wordml/symex" xmlns:wpg="http://schemas.microsoft.com/office/word/2010/wordprocessingGroup" xmlns:wpi="http://schemas.microsoft.com/office/word/2010/wordprocessingInk" xmlns:wne="http://schemas.microsoft.com/office/word/2006/wordml" xmlns:wps="http://schemas.microsoft.com/office/word/2010/wordprocessingShape" mc:Ignorable="w14 w15 w16se w16cid w16 w16cex w16sdtdh w16du wp14">
+<w:document xmlns:wpc="http://schemas.microsoft.com/office/word/2010/wordprocessingCanvas" xmlns:cx="http://schemas.microsoft.com/office/drawing/2014/chartex" xmlns:cx1="http://schemas.microsoft.com/office/drawing/2015/9/8/chartex" xmlns:cx2="http://schemas.microsoft.com/office/drawing/2015/10/21/chartex" xmlns:cx3="http://schemas.microsoft.com/office/drawing/2016/5/9/chartex" xmlns:cx4="http://schemas.microsoft.com/office/drawing/2016/5/10/chartex" xmlns:cx5="http://schemas.microsoft.com/office/drawing/2016/5/11/chartex" xmlns:cx6="http://schemas.microsoft.com/office/drawing/2016/5/12/chartex" xmlns:cx7="http://schemas.microsoft.com/office/drawing/2016/5/13/chartex" xmlns:cx8="http://schemas.microsoft.com/office/drawing/2016/5/14/chartex" xmlns:mc="http://schemas.openxmlformats.org/markup-compatibility/2006" xmlns:aink="http://schemas.microsoft.com/office/drawing/2016/ink" xmlns:am3d="http://schemas.microsoft.com/office/drawing/2017/model3d" xmlns:o="urn:schemas-microsoft-com:office:office" xmlns:oel="http://schemas.microsoft.com/office/2019/extlst" xmlns:r="http://schemas.openxmlformats.org/officeDocument/2006/relationships" xmlns:m="http://schemas.openxmlformats.org/officeDocument/2006/math" xmlns:v="urn:schemas-microsoft-com:vml" xmlns:wp14="http://schemas.microsoft.com/office/word/2010/wordprocessingDrawing" xmlns:wp="http://schemas.openxmlformats.org/drawingml/2006/wordprocessingDrawing" xmlns:w10="urn:schemas-microsoft-com:office:word" xmlns:w="http://schemas.openxmlformats.org/wordprocessingml/2006/main" xmlns:w14="http://schemas.microsoft.com/office/word/2010/wordml" xmlns:w15="http://schemas.microsoft.com/office/word/2012/wordml" xmlns:w16cex="http://schemas.microsoft.com/office/word/2018/wordml/cex" xmlns:w16cid="http://schemas.microsoft.com/office/word/2016/wordml/cid" xmlns:w16="http://schemas.microsoft.com/office/word/2018/wordml" xmlns:w16du="http://schemas.microsoft.com/office/word/2023/wordml/word16du" xmlns:w16sdtdh="http://schemas.microsoft.com/office/word/2020/wordml/sdtdatahash" xmlns:w16sdtfl="http://schemas.microsoft.com/office/word/2024/wordml/sdtformatlock" xmlns:w16se="http://schemas.microsoft.com/office/word/2015/wordml/symex" xmlns:wpg="http://schemas.microsoft.com/office/word/2010/wordprocessingGroup" xmlns:wpi="http://schemas.microsoft.com/office/word/2010/wordprocessingInk" xmlns:wne="http://schemas.microsoft.com/office/word/2006/wordml" xmlns:wps="http://schemas.microsoft.com/office/word/2010/wordprocessingShape" mc:Ignorable="w14 w15 w16se w16cid w16 w16cex w16sdtdh w16sdtfl w16du wp14">
   <w:body>
     <w:p>
       <w:pPr>
@@ -854,9 +854,164 @@
         </w:tc>
       </w:tr>
       <w:tr>
+        <w:trPr>
+          <w:trHeight w:val="720"/>
+        </w:trPr>
         <w:tc>
           <w:tcPr>
             <w:tcW w:w="3397" w:type="dxa"/>
+            <w:vAlign w:val="center"/>
+          </w:tcPr>
+          <w:p>
+            <w:pPr>
+              <w:adjustRightInd w:val="0"/>
+              <w:rPr>
+                <w:rFonts w:ascii="Times New Roman" w:hAnsi="Times New Roman" w:cs="Times New Roman"/>
+                <w:b/>
+                <w:bCs/>
+                <w:sz w:val="24"/>
+                <w:szCs w:val="24"/>
+              </w:rPr>
+            </w:pPr>
+            <w:r>
+              <w:rPr>
+                <w:rFonts w:ascii="Times New Roman" w:hAnsi="Times New Roman" w:cs="Times New Roman"/>
+                <w:b/>
+                <w:bCs/>
+                <w:sz w:val="24"/>
+                <w:szCs w:val="24"/>
+              </w:rPr>
+              <w:t>Discussion on the idea to sol</w:t>
+            </w:r>
+            <w:r>
+              <w:rPr>
+                <w:rFonts w:ascii="Times New Roman" w:hAnsi="Times New Roman" w:cs="Times New Roman" w:hint="eastAsia"/>
+                <w:b/>
+                <w:bCs/>
+                <w:sz w:val="24"/>
+                <w:szCs w:val="24"/>
+              </w:rPr>
+              <w:t>v</w:t>
+            </w:r>
+            <w:r>
+              <w:rPr>
+                <w:rFonts w:ascii="Times New Roman" w:hAnsi="Times New Roman" w:cs="Times New Roman"/>
+                <w:b/>
+                <w:bCs/>
+                <w:sz w:val="24"/>
+                <w:szCs w:val="24"/>
+              </w:rPr>
+              <w:t>e path planning tasks</w:t>
+            </w:r>
+          </w:p>
+        </w:tc>
+        <w:tc>
+          <w:tcPr>
+            <w:tcW w:w="1927" w:type="dxa"/>
+            <w:vAlign w:val="center"/>
+          </w:tcPr>
+          <w:p>
+            <w:pPr>
+              <w:rPr>
+                <w:rFonts w:ascii="Times New Roman" w:hAnsi="Times New Roman" w:cs="Times New Roman"/>
+                <w:sz w:val="24"/>
+                <w:szCs w:val="24"/>
+              </w:rPr>
+            </w:pPr>
+          </w:p>
+        </w:tc>
+        <w:tc>
+          <w:tcPr>
+            <w:tcW w:w="1928" w:type="dxa"/>
+            <w:vAlign w:val="center"/>
+          </w:tcPr>
+          <w:p>
+            <w:pPr>
+              <w:rPr>
+                <w:rFonts w:ascii="Times New Roman" w:hAnsi="Times New Roman" w:cs="Times New Roman"/>
+                <w:sz w:val="24"/>
+                <w:szCs w:val="24"/>
+              </w:rPr>
+            </w:pPr>
+          </w:p>
+        </w:tc>
+        <w:tc>
+          <w:tcPr>
+            <w:tcW w:w="1928" w:type="dxa"/>
+            <w:vAlign w:val="center"/>
+          </w:tcPr>
+          <w:p>
+            <w:pPr>
+              <w:rPr>
+                <w:rFonts w:ascii="Times New Roman" w:hAnsi="Times New Roman" w:cs="Times New Roman"/>
+                <w:sz w:val="24"/>
+                <w:szCs w:val="24"/>
+              </w:rPr>
+            </w:pPr>
+          </w:p>
+        </w:tc>
+        <w:tc>
+          <w:tcPr>
+            <w:tcW w:w="1928" w:type="dxa"/>
+            <w:vAlign w:val="center"/>
+          </w:tcPr>
+          <w:p>
+            <w:pPr>
+              <w:rPr>
+                <w:rFonts w:ascii="Times New Roman" w:hAnsi="Times New Roman" w:cs="Times New Roman"/>
+                <w:sz w:val="24"/>
+                <w:szCs w:val="24"/>
+              </w:rPr>
+            </w:pPr>
+          </w:p>
+        </w:tc>
+        <w:tc>
+          <w:tcPr>
+            <w:tcW w:w="1928" w:type="dxa"/>
+            <w:vAlign w:val="center"/>
+          </w:tcPr>
+          <w:p>
+            <w:pPr>
+              <w:rPr>
+                <w:rFonts w:ascii="Times New Roman" w:hAnsi="Times New Roman" w:cs="Times New Roman"/>
+                <w:sz w:val="24"/>
+                <w:szCs w:val="24"/>
+              </w:rPr>
+            </w:pPr>
+          </w:p>
+        </w:tc>
+        <w:tc>
+          <w:tcPr>
+            <w:tcW w:w="887" w:type="dxa"/>
+            <w:vAlign w:val="center"/>
+          </w:tcPr>
+          <w:p>
+            <w:pPr>
+              <w:rPr>
+                <w:rFonts w:ascii="Times New Roman" w:hAnsi="Times New Roman" w:cs="Times New Roman"/>
+                <w:sz w:val="24"/>
+                <w:szCs w:val="24"/>
+              </w:rPr>
+            </w:pPr>
+            <w:r>
+              <w:rPr>
+                <w:rFonts w:ascii="Times New Roman" w:hAnsi="Times New Roman" w:cs="Times New Roman"/>
+                <w:sz w:val="24"/>
+                <w:szCs w:val="24"/>
+              </w:rPr>
+              <w:t>100%</w:t>
+            </w:r>
+          </w:p>
+        </w:tc>
+      </w:tr>
+      <w:tr>
+        <w:trPr>
+          <w:trHeight w:val="720"/>
+        </w:trPr>
+        <w:tc>
+          <w:tcPr>
+            <w:tcW w:w="3397" w:type="dxa"/>
+            <w:vAlign w:val="center"/>
           </w:tcPr>
           <w:p>
             <w:pPr>
@@ -873,24 +1028,13 @@
             <w:r>
               <w:rPr>
                 <w:rFonts w:ascii="Times New Roman" w:hAnsi="Times New Roman" w:cs="Times New Roman"/>
-                <w:color w:val="000000"/>
-                <w:sz w:val="24"/>
-                <w:szCs w:val="24"/>
-              </w:rPr>
-              <w:t xml:space="preserve">Task 1: </w:t>
-            </w:r>
-          </w:p>
-          <w:p>
-            <w:pPr>
-              <w:adjustRightInd w:val="0"/>
-              <w:rPr>
-                <w:rFonts w:ascii="Times New Roman" w:hAnsi="Times New Roman" w:cs="Times New Roman"/>
                 <w:b/>
                 <w:bCs/>
                 <w:sz w:val="24"/>
                 <w:szCs w:val="24"/>
               </w:rPr>
-            </w:pPr>
+              <w:t>Path-</w:t>
+            </w:r>
             <w:r>
               <w:rPr>
                 <w:rFonts w:ascii="Times New Roman" w:hAnsi="Times New Roman" w:cs="Times New Roman"/>
@@ -899,17 +1043,17 @@
                 <w:sz w:val="24"/>
                 <w:szCs w:val="24"/>
               </w:rPr>
-              <w:t>Discussion on the idea to sol</w:t>
-            </w:r>
-            <w:r>
-              <w:rPr>
-                <w:rFonts w:ascii="Times New Roman" w:hAnsi="Times New Roman" w:cs="Times New Roman" w:hint="eastAsia"/>
+              <w:t>p</w:t>
+            </w:r>
+            <w:r>
+              <w:rPr>
+                <w:rFonts w:ascii="Times New Roman" w:hAnsi="Times New Roman" w:cs="Times New Roman"/>
                 <w:b/>
                 <w:bCs/>
                 <w:sz w:val="24"/>
                 <w:szCs w:val="24"/>
               </w:rPr>
-              <w:t>v</w:t>
+              <w:t xml:space="preserve">lanning </w:t>
             </w:r>
             <w:r>
               <w:rPr>
@@ -919,13 +1063,34 @@
                 <w:sz w:val="24"/>
                 <w:szCs w:val="24"/>
               </w:rPr>
-              <w:t>e path planning tasks</w:t>
+              <w:t>p</w:t>
+            </w:r>
+            <w:r>
+              <w:rPr>
+                <w:rFonts w:ascii="Times New Roman" w:hAnsi="Times New Roman" w:cs="Times New Roman"/>
+                <w:b/>
+                <w:bCs/>
+                <w:sz w:val="24"/>
+                <w:szCs w:val="24"/>
+              </w:rPr>
+              <w:t xml:space="preserve">ython </w:t>
+            </w:r>
+            <w:r>
+              <w:rPr>
+                <w:rFonts w:ascii="Times New Roman" w:hAnsi="Times New Roman" w:cs="Times New Roman"/>
+                <w:b/>
+                <w:bCs/>
+                <w:sz w:val="24"/>
+                <w:szCs w:val="24"/>
+              </w:rPr>
+              <w:t>coding</w:t>
             </w:r>
           </w:p>
         </w:tc>
         <w:tc>
           <w:tcPr>
             <w:tcW w:w="1927" w:type="dxa"/>
+            <w:vAlign w:val="center"/>
           </w:tcPr>
           <w:p>
             <w:pPr>
@@ -940,6 +1105,7 @@
         <w:tc>
           <w:tcPr>
             <w:tcW w:w="1928" w:type="dxa"/>
+            <w:vAlign w:val="center"/>
           </w:tcPr>
           <w:p>
             <w:pPr>
@@ -954,6 +1120,7 @@
         <w:tc>
           <w:tcPr>
             <w:tcW w:w="1928" w:type="dxa"/>
+            <w:vAlign w:val="center"/>
           </w:tcPr>
           <w:p>
             <w:pPr>
@@ -968,6 +1135,7 @@
         <w:tc>
           <w:tcPr>
             <w:tcW w:w="1928" w:type="dxa"/>
+            <w:vAlign w:val="center"/>
           </w:tcPr>
           <w:p>
             <w:pPr>
@@ -982,6 +1150,7 @@
         <w:tc>
           <w:tcPr>
             <w:tcW w:w="1928" w:type="dxa"/>
+            <w:vAlign w:val="center"/>
           </w:tcPr>
           <w:p>
             <w:pPr>
@@ -996,6 +1165,7 @@
         <w:tc>
           <w:tcPr>
             <w:tcW w:w="887" w:type="dxa"/>
+            <w:vAlign w:val="center"/>
           </w:tcPr>
           <w:p>
             <w:pPr>
@@ -1017,9 +1187,165 @@
         </w:tc>
       </w:tr>
       <w:tr>
+        <w:trPr>
+          <w:trHeight w:val="720"/>
+        </w:trPr>
         <w:tc>
           <w:tcPr>
             <w:tcW w:w="3397" w:type="dxa"/>
+            <w:vAlign w:val="center"/>
+          </w:tcPr>
+          <w:p>
+            <w:pPr>
+              <w:adjustRightInd w:val="0"/>
+              <w:rPr>
+                <w:rFonts w:ascii="Times New Roman" w:hAnsi="Times New Roman" w:cs="Times New Roman"/>
+                <w:sz w:val="24"/>
+                <w:szCs w:val="24"/>
+              </w:rPr>
+            </w:pPr>
+            <w:r>
+              <w:rPr>
+                <w:rFonts w:ascii="Times New Roman" w:hAnsi="Times New Roman" w:cs="Times New Roman"/>
+                <w:b/>
+                <w:bCs/>
+                <w:color w:val="000000"/>
+                <w:sz w:val="24"/>
+                <w:szCs w:val="24"/>
+              </w:rPr>
+              <w:t xml:space="preserve">GitHub </w:t>
+            </w:r>
+            <w:r>
+              <w:rPr>
+                <w:rFonts w:ascii="Times New Roman" w:hAnsi="Times New Roman" w:cs="Times New Roman"/>
+                <w:b/>
+                <w:bCs/>
+                <w:color w:val="000000"/>
+                <w:sz w:val="24"/>
+                <w:szCs w:val="24"/>
+              </w:rPr>
+              <w:t>p</w:t>
+            </w:r>
+            <w:r>
+              <w:rPr>
+                <w:rFonts w:ascii="Times New Roman" w:hAnsi="Times New Roman" w:cs="Times New Roman"/>
+                <w:b/>
+                <w:bCs/>
+                <w:color w:val="000000"/>
+                <w:sz w:val="24"/>
+                <w:szCs w:val="24"/>
+              </w:rPr>
+              <w:t>articipation</w:t>
+            </w:r>
+          </w:p>
+        </w:tc>
+        <w:tc>
+          <w:tcPr>
+            <w:tcW w:w="1927" w:type="dxa"/>
+            <w:vAlign w:val="center"/>
+          </w:tcPr>
+          <w:p>
+            <w:pPr>
+              <w:rPr>
+                <w:rFonts w:ascii="Times New Roman" w:hAnsi="Times New Roman" w:cs="Times New Roman"/>
+                <w:sz w:val="24"/>
+                <w:szCs w:val="24"/>
+              </w:rPr>
+            </w:pPr>
+          </w:p>
+        </w:tc>
+        <w:tc>
+          <w:tcPr>
+            <w:tcW w:w="1928" w:type="dxa"/>
+            <w:vAlign w:val="center"/>
+          </w:tcPr>
+          <w:p>
+            <w:pPr>
+              <w:rPr>
+                <w:rFonts w:ascii="Times New Roman" w:hAnsi="Times New Roman" w:cs="Times New Roman"/>
+                <w:sz w:val="24"/>
+                <w:szCs w:val="24"/>
+              </w:rPr>
+            </w:pPr>
+          </w:p>
+        </w:tc>
+        <w:tc>
+          <w:tcPr>
+            <w:tcW w:w="1928" w:type="dxa"/>
+            <w:vAlign w:val="center"/>
+          </w:tcPr>
+          <w:p>
+            <w:pPr>
+              <w:rPr>
+                <w:rFonts w:ascii="Times New Roman" w:hAnsi="Times New Roman" w:cs="Times New Roman"/>
+                <w:sz w:val="24"/>
+                <w:szCs w:val="24"/>
+              </w:rPr>
+            </w:pPr>
+          </w:p>
+        </w:tc>
+        <w:tc>
+          <w:tcPr>
+            <w:tcW w:w="1928" w:type="dxa"/>
+            <w:vAlign w:val="center"/>
+          </w:tcPr>
+          <w:p>
+            <w:pPr>
+              <w:rPr>
+                <w:rFonts w:ascii="Times New Roman" w:hAnsi="Times New Roman" w:cs="Times New Roman"/>
+                <w:sz w:val="24"/>
+                <w:szCs w:val="24"/>
+              </w:rPr>
+            </w:pPr>
+          </w:p>
+        </w:tc>
+        <w:tc>
+          <w:tcPr>
+            <w:tcW w:w="1928" w:type="dxa"/>
+            <w:vAlign w:val="center"/>
+          </w:tcPr>
+          <w:p>
+            <w:pPr>
+              <w:rPr>
+                <w:rFonts w:ascii="Times New Roman" w:hAnsi="Times New Roman" w:cs="Times New Roman"/>
+                <w:sz w:val="24"/>
+                <w:szCs w:val="24"/>
+              </w:rPr>
+            </w:pPr>
+          </w:p>
+        </w:tc>
+        <w:tc>
+          <w:tcPr>
+            <w:tcW w:w="887" w:type="dxa"/>
+            <w:vAlign w:val="center"/>
+          </w:tcPr>
+          <w:p>
+            <w:pPr>
+              <w:rPr>
+                <w:rFonts w:ascii="Times New Roman" w:hAnsi="Times New Roman" w:cs="Times New Roman"/>
+                <w:sz w:val="24"/>
+                <w:szCs w:val="24"/>
+              </w:rPr>
+            </w:pPr>
+            <w:r>
+              <w:rPr>
+                <w:rFonts w:ascii="Times New Roman" w:hAnsi="Times New Roman" w:cs="Times New Roman"/>
+                <w:sz w:val="24"/>
+                <w:szCs w:val="24"/>
+              </w:rPr>
+              <w:t>100%</w:t>
+            </w:r>
+          </w:p>
+        </w:tc>
+      </w:tr>
+      <w:tr>
+        <w:trPr>
+          <w:trHeight w:val="720"/>
+        </w:trPr>
+        <w:tc>
+          <w:tcPr>
+            <w:tcW w:w="3397" w:type="dxa"/>
+            <w:vAlign w:val="center"/>
           </w:tcPr>
           <w:p>
             <w:pPr>
@@ -1036,31 +1362,135 @@
             <w:r>
               <w:rPr>
                 <w:rFonts w:ascii="Times New Roman" w:hAnsi="Times New Roman" w:cs="Times New Roman"/>
+                <w:b/>
+                <w:bCs/>
                 <w:color w:val="000000"/>
                 <w:sz w:val="24"/>
                 <w:szCs w:val="24"/>
               </w:rPr>
-              <w:t xml:space="preserve">Task </w:t>
-            </w:r>
-            <w:r>
-              <w:rPr>
-                <w:rFonts w:ascii="Times New Roman" w:hAnsi="Times New Roman" w:cs="Times New Roman"/>
+              <w:t>Project report writing</w:t>
+            </w:r>
+            <w:r>
+              <w:rPr>
+                <w:rFonts w:ascii="Times New Roman" w:hAnsi="Times New Roman" w:cs="Times New Roman"/>
+                <w:b/>
+                <w:bCs/>
                 <w:color w:val="000000"/>
                 <w:sz w:val="24"/>
                 <w:szCs w:val="24"/>
               </w:rPr>
-              <w:t>2</w:t>
-            </w:r>
-            <w:r>
-              <w:rPr>
-                <w:rFonts w:ascii="Times New Roman" w:hAnsi="Times New Roman" w:cs="Times New Roman"/>
-                <w:color w:val="000000"/>
-                <w:sz w:val="24"/>
-                <w:szCs w:val="24"/>
-              </w:rPr>
-              <w:t xml:space="preserve">: </w:t>
-            </w:r>
-          </w:p>
+              <w:t xml:space="preserve"> </w:t>
+            </w:r>
+          </w:p>
+        </w:tc>
+        <w:tc>
+          <w:tcPr>
+            <w:tcW w:w="1927" w:type="dxa"/>
+            <w:vAlign w:val="center"/>
+          </w:tcPr>
+          <w:p>
+            <w:pPr>
+              <w:rPr>
+                <w:rFonts w:ascii="Times New Roman" w:hAnsi="Times New Roman" w:cs="Times New Roman"/>
+                <w:sz w:val="24"/>
+                <w:szCs w:val="24"/>
+              </w:rPr>
+            </w:pPr>
+          </w:p>
+        </w:tc>
+        <w:tc>
+          <w:tcPr>
+            <w:tcW w:w="1928" w:type="dxa"/>
+            <w:vAlign w:val="center"/>
+          </w:tcPr>
+          <w:p>
+            <w:pPr>
+              <w:rPr>
+                <w:rFonts w:ascii="Times New Roman" w:hAnsi="Times New Roman" w:cs="Times New Roman"/>
+                <w:sz w:val="24"/>
+                <w:szCs w:val="24"/>
+              </w:rPr>
+            </w:pPr>
+          </w:p>
+        </w:tc>
+        <w:tc>
+          <w:tcPr>
+            <w:tcW w:w="1928" w:type="dxa"/>
+            <w:vAlign w:val="center"/>
+          </w:tcPr>
+          <w:p>
+            <w:pPr>
+              <w:rPr>
+                <w:rFonts w:ascii="Times New Roman" w:hAnsi="Times New Roman" w:cs="Times New Roman"/>
+                <w:sz w:val="24"/>
+                <w:szCs w:val="24"/>
+              </w:rPr>
+            </w:pPr>
+          </w:p>
+        </w:tc>
+        <w:tc>
+          <w:tcPr>
+            <w:tcW w:w="1928" w:type="dxa"/>
+            <w:vAlign w:val="center"/>
+          </w:tcPr>
+          <w:p>
+            <w:pPr>
+              <w:rPr>
+                <w:rFonts w:ascii="Times New Roman" w:hAnsi="Times New Roman" w:cs="Times New Roman"/>
+                <w:sz w:val="24"/>
+                <w:szCs w:val="24"/>
+              </w:rPr>
+            </w:pPr>
+          </w:p>
+        </w:tc>
+        <w:tc>
+          <w:tcPr>
+            <w:tcW w:w="1928" w:type="dxa"/>
+            <w:vAlign w:val="center"/>
+          </w:tcPr>
+          <w:p>
+            <w:pPr>
+              <w:rPr>
+                <w:rFonts w:ascii="Times New Roman" w:hAnsi="Times New Roman" w:cs="Times New Roman"/>
+                <w:sz w:val="24"/>
+                <w:szCs w:val="24"/>
+              </w:rPr>
+            </w:pPr>
+          </w:p>
+        </w:tc>
+        <w:tc>
+          <w:tcPr>
+            <w:tcW w:w="887" w:type="dxa"/>
+            <w:vAlign w:val="center"/>
+          </w:tcPr>
+          <w:p>
+            <w:pPr>
+              <w:rPr>
+                <w:rFonts w:ascii="Times New Roman" w:hAnsi="Times New Roman" w:cs="Times New Roman"/>
+                <w:sz w:val="24"/>
+                <w:szCs w:val="24"/>
+              </w:rPr>
+            </w:pPr>
+            <w:r>
+              <w:rPr>
+                <w:rFonts w:ascii="Times New Roman" w:hAnsi="Times New Roman" w:cs="Times New Roman"/>
+                <w:sz w:val="24"/>
+                <w:szCs w:val="24"/>
+              </w:rPr>
+              <w:t>100%</w:t>
+            </w:r>
+          </w:p>
+        </w:tc>
+      </w:tr>
+      <w:tr>
+        <w:trPr>
+          <w:trHeight w:val="720"/>
+        </w:trPr>
+        <w:tc>
+          <w:tcPr>
+            <w:tcW w:w="3397" w:type="dxa"/>
+            <w:vAlign w:val="center"/>
+          </w:tcPr>
           <w:p>
             <w:pPr>
               <w:autoSpaceDE w:val="0"/>
@@ -1078,210 +1508,12 @@
                 <w:rFonts w:ascii="Times New Roman" w:hAnsi="Times New Roman" w:cs="Times New Roman"/>
                 <w:b/>
                 <w:bCs/>
-                <w:sz w:val="24"/>
-                <w:szCs w:val="24"/>
-              </w:rPr>
-              <w:t>Path-</w:t>
-            </w:r>
-            <w:r>
-              <w:rPr>
-                <w:rFonts w:ascii="Times New Roman" w:hAnsi="Times New Roman" w:cs="Times New Roman"/>
-                <w:b/>
-                <w:bCs/>
-                <w:sz w:val="24"/>
-                <w:szCs w:val="24"/>
-              </w:rPr>
-              <w:t>p</w:t>
-            </w:r>
-            <w:r>
-              <w:rPr>
-                <w:rFonts w:ascii="Times New Roman" w:hAnsi="Times New Roman" w:cs="Times New Roman"/>
-                <w:b/>
-                <w:bCs/>
-                <w:sz w:val="24"/>
-                <w:szCs w:val="24"/>
-              </w:rPr>
-              <w:t xml:space="preserve">lanning </w:t>
-            </w:r>
-            <w:r>
-              <w:rPr>
-                <w:rFonts w:ascii="Times New Roman" w:hAnsi="Times New Roman" w:cs="Times New Roman"/>
-                <w:b/>
-                <w:bCs/>
-                <w:sz w:val="24"/>
-                <w:szCs w:val="24"/>
-              </w:rPr>
-              <w:t>p</w:t>
-            </w:r>
-            <w:r>
-              <w:rPr>
-                <w:rFonts w:ascii="Times New Roman" w:hAnsi="Times New Roman" w:cs="Times New Roman"/>
-                <w:b/>
-                <w:bCs/>
-                <w:sz w:val="24"/>
-                <w:szCs w:val="24"/>
-              </w:rPr>
-              <w:t xml:space="preserve">ython </w:t>
-            </w:r>
-            <w:r>
-              <w:rPr>
-                <w:rFonts w:ascii="Times New Roman" w:hAnsi="Times New Roman" w:cs="Times New Roman"/>
-                <w:b/>
-                <w:bCs/>
-                <w:sz w:val="24"/>
-                <w:szCs w:val="24"/>
-              </w:rPr>
-              <w:t>coding</w:t>
-            </w:r>
-          </w:p>
-        </w:tc>
-        <w:tc>
-          <w:tcPr>
-            <w:tcW w:w="1927" w:type="dxa"/>
-          </w:tcPr>
-          <w:p>
-            <w:pPr>
-              <w:rPr>
-                <w:rFonts w:ascii="Times New Roman" w:hAnsi="Times New Roman" w:cs="Times New Roman"/>
-                <w:sz w:val="24"/>
-                <w:szCs w:val="24"/>
-              </w:rPr>
-            </w:pPr>
-          </w:p>
-        </w:tc>
-        <w:tc>
-          <w:tcPr>
-            <w:tcW w:w="1928" w:type="dxa"/>
-          </w:tcPr>
-          <w:p>
-            <w:pPr>
-              <w:rPr>
-                <w:rFonts w:ascii="Times New Roman" w:hAnsi="Times New Roman" w:cs="Times New Roman"/>
-                <w:sz w:val="24"/>
-                <w:szCs w:val="24"/>
-              </w:rPr>
-            </w:pPr>
-          </w:p>
-        </w:tc>
-        <w:tc>
-          <w:tcPr>
-            <w:tcW w:w="1928" w:type="dxa"/>
-          </w:tcPr>
-          <w:p>
-            <w:pPr>
-              <w:rPr>
-                <w:rFonts w:ascii="Times New Roman" w:hAnsi="Times New Roman" w:cs="Times New Roman"/>
-                <w:sz w:val="24"/>
-                <w:szCs w:val="24"/>
-              </w:rPr>
-            </w:pPr>
-          </w:p>
-        </w:tc>
-        <w:tc>
-          <w:tcPr>
-            <w:tcW w:w="1928" w:type="dxa"/>
-          </w:tcPr>
-          <w:p>
-            <w:pPr>
-              <w:rPr>
-                <w:rFonts w:ascii="Times New Roman" w:hAnsi="Times New Roman" w:cs="Times New Roman"/>
-                <w:sz w:val="24"/>
-                <w:szCs w:val="24"/>
-              </w:rPr>
-            </w:pPr>
-          </w:p>
-        </w:tc>
-        <w:tc>
-          <w:tcPr>
-            <w:tcW w:w="1928" w:type="dxa"/>
-          </w:tcPr>
-          <w:p>
-            <w:pPr>
-              <w:rPr>
-                <w:rFonts w:ascii="Times New Roman" w:hAnsi="Times New Roman" w:cs="Times New Roman"/>
-                <w:sz w:val="24"/>
-                <w:szCs w:val="24"/>
-              </w:rPr>
-            </w:pPr>
-          </w:p>
-        </w:tc>
-        <w:tc>
-          <w:tcPr>
-            <w:tcW w:w="887" w:type="dxa"/>
-          </w:tcPr>
-          <w:p>
-            <w:pPr>
-              <w:rPr>
-                <w:rFonts w:ascii="Times New Roman" w:hAnsi="Times New Roman" w:cs="Times New Roman"/>
-                <w:sz w:val="24"/>
-                <w:szCs w:val="24"/>
-              </w:rPr>
-            </w:pPr>
-            <w:r>
-              <w:rPr>
-                <w:rFonts w:ascii="Times New Roman" w:hAnsi="Times New Roman" w:cs="Times New Roman"/>
-                <w:sz w:val="24"/>
-                <w:szCs w:val="24"/>
-              </w:rPr>
-              <w:t>100%</w:t>
-            </w:r>
-          </w:p>
-        </w:tc>
-      </w:tr>
-      <w:tr>
-        <w:tc>
-          <w:tcPr>
-            <w:tcW w:w="3397" w:type="dxa"/>
-          </w:tcPr>
-          <w:p>
-            <w:pPr>
-              <w:autoSpaceDE w:val="0"/>
-              <w:autoSpaceDN w:val="0"/>
-              <w:adjustRightInd w:val="0"/>
-              <w:rPr>
-                <w:rFonts w:ascii="Times New Roman" w:hAnsi="Times New Roman" w:cs="Times New Roman"/>
                 <w:color w:val="000000"/>
                 <w:sz w:val="24"/>
                 <w:szCs w:val="24"/>
               </w:rPr>
-            </w:pPr>
-            <w:r>
-              <w:rPr>
-                <w:rFonts w:ascii="Times New Roman" w:hAnsi="Times New Roman" w:cs="Times New Roman"/>
-                <w:color w:val="000000"/>
-                <w:sz w:val="24"/>
-                <w:szCs w:val="24"/>
-              </w:rPr>
-              <w:t xml:space="preserve">Task </w:t>
-            </w:r>
-            <w:r>
-              <w:rPr>
-                <w:rFonts w:ascii="Times New Roman" w:hAnsi="Times New Roman" w:cs="Times New Roman"/>
-                <w:color w:val="000000"/>
-                <w:sz w:val="24"/>
-                <w:szCs w:val="24"/>
-              </w:rPr>
-              <w:t>3</w:t>
-            </w:r>
-            <w:r>
-              <w:rPr>
-                <w:rFonts w:ascii="Times New Roman" w:hAnsi="Times New Roman" w:cs="Times New Roman"/>
-                <w:color w:val="000000"/>
-                <w:sz w:val="24"/>
-                <w:szCs w:val="24"/>
-              </w:rPr>
-              <w:t xml:space="preserve">: </w:t>
-            </w:r>
-          </w:p>
-          <w:p>
-            <w:pPr>
-              <w:adjustRightInd w:val="0"/>
-              <w:rPr>
-                <w:rFonts w:ascii="Times New Roman" w:hAnsi="Times New Roman" w:cs="Times New Roman"/>
-                <w:sz w:val="24"/>
-                <w:szCs w:val="24"/>
-              </w:rPr>
-            </w:pPr>
+              <w:t xml:space="preserve">Project </w:t>
+            </w:r>
             <w:r>
               <w:rPr>
                 <w:rFonts w:ascii="Times New Roman" w:hAnsi="Times New Roman" w:cs="Times New Roman"/>
@@ -1291,7 +1523,7 @@
                 <w:sz w:val="24"/>
                 <w:szCs w:val="24"/>
               </w:rPr>
-              <w:t xml:space="preserve">GitHub </w:t>
+              <w:t>p</w:t>
             </w:r>
             <w:r>
               <w:rPr>
@@ -1302,24 +1534,14 @@
                 <w:sz w:val="24"/>
                 <w:szCs w:val="24"/>
               </w:rPr>
-              <w:t>p</w:t>
-            </w:r>
-            <w:r>
-              <w:rPr>
-                <w:rFonts w:ascii="Times New Roman" w:hAnsi="Times New Roman" w:cs="Times New Roman"/>
-                <w:b/>
-                <w:bCs/>
-                <w:color w:val="000000"/>
-                <w:sz w:val="24"/>
-                <w:szCs w:val="24"/>
-              </w:rPr>
-              <w:t>articipation</w:t>
+              <w:t>resentation</w:t>
             </w:r>
           </w:p>
         </w:tc>
         <w:tc>
           <w:tcPr>
             <w:tcW w:w="1927" w:type="dxa"/>
+            <w:vAlign w:val="center"/>
           </w:tcPr>
           <w:p>
             <w:pPr>
@@ -1334,6 +1556,7 @@
         <w:tc>
           <w:tcPr>
             <w:tcW w:w="1928" w:type="dxa"/>
+            <w:vAlign w:val="center"/>
           </w:tcPr>
           <w:p>
             <w:pPr>
@@ -1348,6 +1571,7 @@
         <w:tc>
           <w:tcPr>
             <w:tcW w:w="1928" w:type="dxa"/>
+            <w:vAlign w:val="center"/>
           </w:tcPr>
           <w:p>
             <w:pPr>
@@ -1362,6 +1586,7 @@
         <w:tc>
           <w:tcPr>
             <w:tcW w:w="1928" w:type="dxa"/>
+            <w:vAlign w:val="center"/>
           </w:tcPr>
           <w:p>
             <w:pPr>
@@ -1376,6 +1601,7 @@
         <w:tc>
           <w:tcPr>
             <w:tcW w:w="1928" w:type="dxa"/>
+            <w:vAlign w:val="center"/>
           </w:tcPr>
           <w:p>
             <w:pPr>
@@ -1390,6 +1616,7 @@
         <w:tc>
           <w:tcPr>
             <w:tcW w:w="887" w:type="dxa"/>
+            <w:vAlign w:val="center"/>
           </w:tcPr>
           <w:p>
             <w:pPr>
@@ -1407,357 +1634,6 @@
               </w:rPr>
               <w:t>100%</w:t>
             </w:r>
-          </w:p>
-        </w:tc>
-      </w:tr>
-      <w:tr>
-        <w:tc>
-          <w:tcPr>
-            <w:tcW w:w="3397" w:type="dxa"/>
-          </w:tcPr>
-          <w:p>
-            <w:pPr>
-              <w:autoSpaceDE w:val="0"/>
-              <w:autoSpaceDN w:val="0"/>
-              <w:adjustRightInd w:val="0"/>
-              <w:rPr>
-                <w:rFonts w:ascii="Times New Roman" w:hAnsi="Times New Roman" w:cs="Times New Roman"/>
-                <w:color w:val="000000"/>
-                <w:sz w:val="24"/>
-                <w:szCs w:val="24"/>
-              </w:rPr>
-            </w:pPr>
-            <w:r>
-              <w:rPr>
-                <w:rFonts w:ascii="Times New Roman" w:hAnsi="Times New Roman" w:cs="Times New Roman"/>
-                <w:color w:val="000000"/>
-                <w:sz w:val="24"/>
-                <w:szCs w:val="24"/>
-              </w:rPr>
-              <w:t xml:space="preserve">Task </w:t>
-            </w:r>
-            <w:r>
-              <w:rPr>
-                <w:rFonts w:ascii="Times New Roman" w:hAnsi="Times New Roman" w:cs="Times New Roman"/>
-                <w:color w:val="000000"/>
-                <w:sz w:val="24"/>
-                <w:szCs w:val="24"/>
-              </w:rPr>
-              <w:t>4</w:t>
-            </w:r>
-            <w:r>
-              <w:rPr>
-                <w:rFonts w:ascii="Times New Roman" w:hAnsi="Times New Roman" w:cs="Times New Roman"/>
-                <w:color w:val="000000"/>
-                <w:sz w:val="24"/>
-                <w:szCs w:val="24"/>
-              </w:rPr>
-              <w:t xml:space="preserve">: </w:t>
-            </w:r>
-          </w:p>
-          <w:p>
-            <w:pPr>
-              <w:autoSpaceDE w:val="0"/>
-              <w:autoSpaceDN w:val="0"/>
-              <w:adjustRightInd w:val="0"/>
-              <w:rPr>
-                <w:rFonts w:ascii="Times New Roman" w:hAnsi="Times New Roman" w:cs="Times New Roman"/>
-                <w:color w:val="000000"/>
-                <w:sz w:val="24"/>
-                <w:szCs w:val="24"/>
-              </w:rPr>
-            </w:pPr>
-            <w:r>
-              <w:rPr>
-                <w:rFonts w:ascii="Times New Roman" w:hAnsi="Times New Roman" w:cs="Times New Roman"/>
-                <w:b/>
-                <w:bCs/>
-                <w:color w:val="000000"/>
-                <w:sz w:val="24"/>
-                <w:szCs w:val="24"/>
-              </w:rPr>
-              <w:t>Project report writing</w:t>
-            </w:r>
-            <w:r>
-              <w:rPr>
-                <w:rFonts w:ascii="Times New Roman" w:hAnsi="Times New Roman" w:cs="Times New Roman"/>
-                <w:b/>
-                <w:bCs/>
-                <w:color w:val="000000"/>
-                <w:sz w:val="24"/>
-                <w:szCs w:val="24"/>
-              </w:rPr>
-              <w:t xml:space="preserve"> </w:t>
-            </w:r>
-          </w:p>
-        </w:tc>
-        <w:tc>
-          <w:tcPr>
-            <w:tcW w:w="1927" w:type="dxa"/>
-          </w:tcPr>
-          <w:p>
-            <w:pPr>
-              <w:rPr>
-                <w:rFonts w:ascii="Times New Roman" w:hAnsi="Times New Roman" w:cs="Times New Roman"/>
-                <w:sz w:val="24"/>
-                <w:szCs w:val="24"/>
-              </w:rPr>
-            </w:pPr>
-          </w:p>
-        </w:tc>
-        <w:tc>
-          <w:tcPr>
-            <w:tcW w:w="1928" w:type="dxa"/>
-          </w:tcPr>
-          <w:p>
-            <w:pPr>
-              <w:rPr>
-                <w:rFonts w:ascii="Times New Roman" w:hAnsi="Times New Roman" w:cs="Times New Roman"/>
-                <w:sz w:val="24"/>
-                <w:szCs w:val="24"/>
-              </w:rPr>
-            </w:pPr>
-          </w:p>
-        </w:tc>
-        <w:tc>
-          <w:tcPr>
-            <w:tcW w:w="1928" w:type="dxa"/>
-          </w:tcPr>
-          <w:p>
-            <w:pPr>
-              <w:rPr>
-                <w:rFonts w:ascii="Times New Roman" w:hAnsi="Times New Roman" w:cs="Times New Roman"/>
-                <w:sz w:val="24"/>
-                <w:szCs w:val="24"/>
-              </w:rPr>
-            </w:pPr>
-          </w:p>
-        </w:tc>
-        <w:tc>
-          <w:tcPr>
-            <w:tcW w:w="1928" w:type="dxa"/>
-          </w:tcPr>
-          <w:p>
-            <w:pPr>
-              <w:rPr>
-                <w:rFonts w:ascii="Times New Roman" w:hAnsi="Times New Roman" w:cs="Times New Roman"/>
-                <w:sz w:val="24"/>
-                <w:szCs w:val="24"/>
-              </w:rPr>
-            </w:pPr>
-          </w:p>
-        </w:tc>
-        <w:tc>
-          <w:tcPr>
-            <w:tcW w:w="1928" w:type="dxa"/>
-          </w:tcPr>
-          <w:p>
-            <w:pPr>
-              <w:rPr>
-                <w:rFonts w:ascii="Times New Roman" w:hAnsi="Times New Roman" w:cs="Times New Roman"/>
-                <w:sz w:val="24"/>
-                <w:szCs w:val="24"/>
-              </w:rPr>
-            </w:pPr>
-          </w:p>
-        </w:tc>
-        <w:tc>
-          <w:tcPr>
-            <w:tcW w:w="887" w:type="dxa"/>
-          </w:tcPr>
-          <w:p>
-            <w:pPr>
-              <w:rPr>
-                <w:rFonts w:ascii="Times New Roman" w:hAnsi="Times New Roman" w:cs="Times New Roman"/>
-                <w:sz w:val="24"/>
-                <w:szCs w:val="24"/>
-              </w:rPr>
-            </w:pPr>
-            <w:r>
-              <w:rPr>
-                <w:rFonts w:ascii="Times New Roman" w:hAnsi="Times New Roman" w:cs="Times New Roman"/>
-                <w:sz w:val="24"/>
-                <w:szCs w:val="24"/>
-              </w:rPr>
-              <w:t>100%</w:t>
-            </w:r>
-          </w:p>
-        </w:tc>
-      </w:tr>
-      <w:tr>
-        <w:tc>
-          <w:tcPr>
-            <w:tcW w:w="3397" w:type="dxa"/>
-          </w:tcPr>
-          <w:p>
-            <w:pPr>
-              <w:autoSpaceDE w:val="0"/>
-              <w:autoSpaceDN w:val="0"/>
-              <w:adjustRightInd w:val="0"/>
-              <w:rPr>
-                <w:rFonts w:ascii="Times New Roman" w:hAnsi="Times New Roman" w:cs="Times New Roman"/>
-                <w:color w:val="000000"/>
-                <w:sz w:val="24"/>
-                <w:szCs w:val="24"/>
-              </w:rPr>
-            </w:pPr>
-            <w:r>
-              <w:rPr>
-                <w:rFonts w:ascii="Times New Roman" w:hAnsi="Times New Roman" w:cs="Times New Roman"/>
-                <w:color w:val="000000"/>
-                <w:sz w:val="24"/>
-                <w:szCs w:val="24"/>
-              </w:rPr>
-              <w:t xml:space="preserve">Task </w:t>
-            </w:r>
-            <w:r>
-              <w:rPr>
-                <w:rFonts w:ascii="Times New Roman" w:hAnsi="Times New Roman" w:cs="Times New Roman"/>
-                <w:color w:val="000000"/>
-                <w:sz w:val="24"/>
-                <w:szCs w:val="24"/>
-              </w:rPr>
-              <w:t>5</w:t>
-            </w:r>
-            <w:r>
-              <w:rPr>
-                <w:rFonts w:ascii="Times New Roman" w:hAnsi="Times New Roman" w:cs="Times New Roman"/>
-                <w:color w:val="000000"/>
-                <w:sz w:val="24"/>
-                <w:szCs w:val="24"/>
-              </w:rPr>
-              <w:t xml:space="preserve">: </w:t>
-            </w:r>
-          </w:p>
-          <w:p>
-            <w:pPr>
-              <w:autoSpaceDE w:val="0"/>
-              <w:autoSpaceDN w:val="0"/>
-              <w:adjustRightInd w:val="0"/>
-              <w:rPr>
-                <w:rFonts w:ascii="Times New Roman" w:hAnsi="Times New Roman" w:cs="Times New Roman"/>
-                <w:color w:val="000000"/>
-                <w:sz w:val="24"/>
-                <w:szCs w:val="24"/>
-              </w:rPr>
-            </w:pPr>
-            <w:r>
-              <w:rPr>
-                <w:rFonts w:ascii="Times New Roman" w:hAnsi="Times New Roman" w:cs="Times New Roman"/>
-                <w:b/>
-                <w:bCs/>
-                <w:color w:val="000000"/>
-                <w:sz w:val="24"/>
-                <w:szCs w:val="24"/>
-              </w:rPr>
-              <w:t xml:space="preserve">Project </w:t>
-            </w:r>
-            <w:r>
-              <w:rPr>
-                <w:rFonts w:ascii="Times New Roman" w:hAnsi="Times New Roman" w:cs="Times New Roman"/>
-                <w:b/>
-                <w:bCs/>
-                <w:color w:val="000000"/>
-                <w:sz w:val="24"/>
-                <w:szCs w:val="24"/>
-              </w:rPr>
-              <w:t>p</w:t>
-            </w:r>
-            <w:r>
-              <w:rPr>
-                <w:rFonts w:ascii="Times New Roman" w:hAnsi="Times New Roman" w:cs="Times New Roman"/>
-                <w:b/>
-                <w:bCs/>
-                <w:color w:val="000000"/>
-                <w:sz w:val="24"/>
-                <w:szCs w:val="24"/>
-              </w:rPr>
-              <w:t>resentation</w:t>
-            </w:r>
-          </w:p>
-        </w:tc>
-        <w:tc>
-          <w:tcPr>
-            <w:tcW w:w="1927" w:type="dxa"/>
-          </w:tcPr>
-          <w:p>
-            <w:pPr>
-              <w:rPr>
-                <w:rFonts w:ascii="Times New Roman" w:hAnsi="Times New Roman" w:cs="Times New Roman"/>
-                <w:sz w:val="24"/>
-                <w:szCs w:val="24"/>
-              </w:rPr>
-            </w:pPr>
-          </w:p>
-        </w:tc>
-        <w:tc>
-          <w:tcPr>
-            <w:tcW w:w="1928" w:type="dxa"/>
-          </w:tcPr>
-          <w:p>
-            <w:pPr>
-              <w:rPr>
-                <w:rFonts w:ascii="Times New Roman" w:hAnsi="Times New Roman" w:cs="Times New Roman"/>
-                <w:sz w:val="24"/>
-                <w:szCs w:val="24"/>
-              </w:rPr>
-            </w:pPr>
-          </w:p>
-        </w:tc>
-        <w:tc>
-          <w:tcPr>
-            <w:tcW w:w="1928" w:type="dxa"/>
-          </w:tcPr>
-          <w:p>
-            <w:pPr>
-              <w:rPr>
-                <w:rFonts w:ascii="Times New Roman" w:hAnsi="Times New Roman" w:cs="Times New Roman"/>
-                <w:sz w:val="24"/>
-                <w:szCs w:val="24"/>
-              </w:rPr>
-            </w:pPr>
-          </w:p>
-        </w:tc>
-        <w:tc>
-          <w:tcPr>
-            <w:tcW w:w="1928" w:type="dxa"/>
-          </w:tcPr>
-          <w:p>
-            <w:pPr>
-              <w:rPr>
-                <w:rFonts w:ascii="Times New Roman" w:hAnsi="Times New Roman" w:cs="Times New Roman"/>
-                <w:sz w:val="24"/>
-                <w:szCs w:val="24"/>
-              </w:rPr>
-            </w:pPr>
-          </w:p>
-        </w:tc>
-        <w:tc>
-          <w:tcPr>
-            <w:tcW w:w="1928" w:type="dxa"/>
-          </w:tcPr>
-          <w:p>
-            <w:pPr>
-              <w:rPr>
-                <w:rFonts w:ascii="Times New Roman" w:hAnsi="Times New Roman" w:cs="Times New Roman"/>
-                <w:sz w:val="24"/>
-                <w:szCs w:val="24"/>
-              </w:rPr>
-            </w:pPr>
-          </w:p>
-        </w:tc>
-        <w:tc>
-          <w:tcPr>
-            <w:tcW w:w="887" w:type="dxa"/>
-          </w:tcPr>
-          <w:p>
-            <w:pPr>
-              <w:rPr>
-                <w:rFonts w:ascii="Times New Roman" w:hAnsi="Times New Roman" w:cs="Times New Roman"/>
-                <w:sz w:val="24"/>
-                <w:szCs w:val="24"/>
-              </w:rPr>
-            </w:pPr>
           </w:p>
         </w:tc>
       </w:tr>
@@ -1812,24 +1688,14 @@
       <w:pPr>
         <w:pStyle w:val="Default"/>
       </w:pPr>
+      <w:r>
+        <w:t xml:space="preserve">Signature of Assessor: _________________________________________________________ Date: ____________________ </w:t>
+      </w:r>
     </w:p>
     <w:p>
       <w:pPr>
         <w:pStyle w:val="Default"/>
       </w:pPr>
-    </w:p>
-    <w:p>
-      <w:pPr>
-        <w:pStyle w:val="Default"/>
-      </w:pPr>
-      <w:r>
-        <w:t xml:space="preserve">Signature of Assessor: _________________________________________________________ Date: ____________________ </w:t>
-      </w:r>
-    </w:p>
-    <w:p>
-      <w:pPr>
-        <w:pStyle w:val="Default"/>
-      </w:pPr>
       <w:r>
         <w:rPr>
           <w:i/>
@@ -1904,7 +1770,7 @@
           <w:i/>
           <w:iCs/>
         </w:rPr>
-        <w:t>26</w:t>
+        <w:t>30</w:t>
       </w:r>
       <w:r>
         <w:rPr>
@@ -1958,7 +1824,7 @@
           <w:i/>
           <w:iCs/>
         </w:rPr>
-        <w:t>4</w:t>
+        <w:t>5</w:t>
       </w:r>
       <w:r>
         <w:t xml:space="preserve">. </w:t>
@@ -1994,7 +1860,7 @@
 </file>
 
 <file path=word/endnotes.xml><?xml version="1.0" encoding="utf-8"?>
-<w:endnotes xmlns:wpc="http://schemas.microsoft.com/office/word/2010/wordprocessingCanvas" xmlns:cx="http://schemas.microsoft.com/office/drawing/2014/chartex" xmlns:cx1="http://schemas.microsoft.com/office/drawing/2015/9/8/chartex" xmlns:cx2="http://schemas.microsoft.com/office/drawing/2015/10/21/chartex" xmlns:cx3="http://schemas.microsoft.com/office/drawing/2016/5/9/chartex" xmlns:cx4="http://schemas.microsoft.com/office/drawing/2016/5/10/chartex" xmlns:cx5="http://schemas.microsoft.com/office/drawing/2016/5/11/chartex" xmlns:cx6="http://schemas.microsoft.com/office/drawing/2016/5/12/chartex" xmlns:cx7="http://schemas.microsoft.com/office/drawing/2016/5/13/chartex" xmlns:cx8="http://schemas.microsoft.com/office/drawing/2016/5/14/chartex" xmlns:mc="http://schemas.openxmlformats.org/markup-compatibility/2006" xmlns:aink="http://schemas.microsoft.com/office/drawing/2016/ink" xmlns:am3d="http://schemas.microsoft.com/office/drawing/2017/model3d" xmlns:o="urn:schemas-microsoft-com:office:office" xmlns:oel="http://schemas.microsoft.com/office/2019/extlst" xmlns:r="http://schemas.openxmlformats.org/officeDocument/2006/relationships" xmlns:m="http://schemas.openxmlformats.org/officeDocument/2006/math" xmlns:v="urn:schemas-microsoft-com:vml" xmlns:wp14="http://schemas.microsoft.com/office/word/2010/wordprocessingDrawing" xmlns:wp="http://schemas.openxmlformats.org/drawingml/2006/wordprocessingDrawing" xmlns:w10="urn:schemas-microsoft-com:office:word" xmlns:w="http://schemas.openxmlformats.org/wordprocessingml/2006/main" xmlns:w14="http://schemas.microsoft.com/office/word/2010/wordml" xmlns:w15="http://schemas.microsoft.com/office/word/2012/wordml" xmlns:w16cex="http://schemas.microsoft.com/office/word/2018/wordml/cex" xmlns:w16cid="http://schemas.microsoft.com/office/word/2016/wordml/cid" xmlns:w16="http://schemas.microsoft.com/office/word/2018/wordml" xmlns:w16du="http://schemas.microsoft.com/office/word/2023/wordml/word16du" xmlns:w16sdtdh="http://schemas.microsoft.com/office/word/2020/wordml/sdtdatahash" xmlns:w16se="http://schemas.microsoft.com/office/word/2015/wordml/symex" xmlns:wpg="http://schemas.microsoft.com/office/word/2010/wordprocessingGroup" xmlns:wpi="http://schemas.microsoft.com/office/word/2010/wordprocessingInk" xmlns:wne="http://schemas.microsoft.com/office/word/2006/wordml" xmlns:wps="http://schemas.microsoft.com/office/word/2010/wordprocessingShape" mc:Ignorable="w14 w15 w16se w16cid w16 w16cex w16sdtdh w16du wp14">
+<w:endnotes xmlns:wpc="http://schemas.microsoft.com/office/word/2010/wordprocessingCanvas" xmlns:cx="http://schemas.microsoft.com/office/drawing/2014/chartex" xmlns:cx1="http://schemas.microsoft.com/office/drawing/2015/9/8/chartex" xmlns:cx2="http://schemas.microsoft.com/office/drawing/2015/10/21/chartex" xmlns:cx3="http://schemas.microsoft.com/office/drawing/2016/5/9/chartex" xmlns:cx4="http://schemas.microsoft.com/office/drawing/2016/5/10/chartex" xmlns:cx5="http://schemas.microsoft.com/office/drawing/2016/5/11/chartex" xmlns:cx6="http://schemas.microsoft.com/office/drawing/2016/5/12/chartex" xmlns:cx7="http://schemas.microsoft.com/office/drawing/2016/5/13/chartex" xmlns:cx8="http://schemas.microsoft.com/office/drawing/2016/5/14/chartex" xmlns:mc="http://schemas.openxmlformats.org/markup-compatibility/2006" xmlns:aink="http://schemas.microsoft.com/office/drawing/2016/ink" xmlns:am3d="http://schemas.microsoft.com/office/drawing/2017/model3d" xmlns:o="urn:schemas-microsoft-com:office:office" xmlns:oel="http://schemas.microsoft.com/office/2019/extlst" xmlns:r="http://schemas.openxmlformats.org/officeDocument/2006/relationships" xmlns:m="http://schemas.openxmlformats.org/officeDocument/2006/math" xmlns:v="urn:schemas-microsoft-com:vml" xmlns:wp14="http://schemas.microsoft.com/office/word/2010/wordprocessingDrawing" xmlns:wp="http://schemas.openxmlformats.org/drawingml/2006/wordprocessingDrawing" xmlns:w10="urn:schemas-microsoft-com:office:word" xmlns:w="http://schemas.openxmlformats.org/wordprocessingml/2006/main" xmlns:w14="http://schemas.microsoft.com/office/word/2010/wordml" xmlns:w15="http://schemas.microsoft.com/office/word/2012/wordml" xmlns:w16cex="http://schemas.microsoft.com/office/word/2018/wordml/cex" xmlns:w16cid="http://schemas.microsoft.com/office/word/2016/wordml/cid" xmlns:w16="http://schemas.microsoft.com/office/word/2018/wordml" xmlns:w16du="http://schemas.microsoft.com/office/word/2023/wordml/word16du" xmlns:w16sdtdh="http://schemas.microsoft.com/office/word/2020/wordml/sdtdatahash" xmlns:w16sdtfl="http://schemas.microsoft.com/office/word/2024/wordml/sdtformatlock" xmlns:w16se="http://schemas.microsoft.com/office/word/2015/wordml/symex" xmlns:wpg="http://schemas.microsoft.com/office/word/2010/wordprocessingGroup" xmlns:wpi="http://schemas.microsoft.com/office/word/2010/wordprocessingInk" xmlns:wne="http://schemas.microsoft.com/office/word/2006/wordml" xmlns:wps="http://schemas.microsoft.com/office/word/2010/wordprocessingShape" mc:Ignorable="w14 w15 w16se w16cid w16 w16cex w16sdtdh w16sdtfl w16du wp14">
   <w:endnote w:type="separator" w:id="-1">
     <w:p>
       <w:pPr>
@@ -2019,7 +1885,7 @@
 </file>
 
 <file path=word/footnotes.xml><?xml version="1.0" encoding="utf-8"?>
-<w:footnotes xmlns:wpc="http://schemas.microsoft.com/office/word/2010/wordprocessingCanvas" xmlns:cx="http://schemas.microsoft.com/office/drawing/2014/chartex" xmlns:cx1="http://schemas.microsoft.com/office/drawing/2015/9/8/chartex" xmlns:cx2="http://schemas.microsoft.com/office/drawing/2015/10/21/chartex" xmlns:cx3="http://schemas.microsoft.com/office/drawing/2016/5/9/chartex" xmlns:cx4="http://schemas.microsoft.com/office/drawing/2016/5/10/chartex" xmlns:cx5="http://schemas.microsoft.com/office/drawing/2016/5/11/chartex" xmlns:cx6="http://schemas.microsoft.com/office/drawing/2016/5/12/chartex" xmlns:cx7="http://schemas.microsoft.com/office/drawing/2016/5/13/chartex" xmlns:cx8="http://schemas.microsoft.com/office/drawing/2016/5/14/chartex" xmlns:mc="http://schemas.openxmlformats.org/markup-compatibility/2006" xmlns:aink="http://schemas.microsoft.com/office/drawing/2016/ink" xmlns:am3d="http://schemas.microsoft.com/office/drawing/2017/model3d" xmlns:o="urn:schemas-microsoft-com:office:office" xmlns:oel="http://schemas.microsoft.com/office/2019/extlst" xmlns:r="http://schemas.openxmlformats.org/officeDocument/2006/relationships" xmlns:m="http://schemas.openxmlformats.org/officeDocument/2006/math" xmlns:v="urn:schemas-microsoft-com:vml" xmlns:wp14="http://schemas.microsoft.com/office/word/2010/wordprocessingDrawing" xmlns:wp="http://schemas.openxmlformats.org/drawingml/2006/wordprocessingDrawing" xmlns:w10="urn:schemas-microsoft-com:office:word" xmlns:w="http://schemas.openxmlformats.org/wordprocessingml/2006/main" xmlns:w14="http://schemas.microsoft.com/office/word/2010/wordml" xmlns:w15="http://schemas.microsoft.com/office/word/2012/wordml" xmlns:w16cex="http://schemas.microsoft.com/office/word/2018/wordml/cex" xmlns:w16cid="http://schemas.microsoft.com/office/word/2016/wordml/cid" xmlns:w16="http://schemas.microsoft.com/office/word/2018/wordml" xmlns:w16du="http://schemas.microsoft.com/office/word/2023/wordml/word16du" xmlns:w16sdtdh="http://schemas.microsoft.com/office/word/2020/wordml/sdtdatahash" xmlns:w16se="http://schemas.microsoft.com/office/word/2015/wordml/symex" xmlns:wpg="http://schemas.microsoft.com/office/word/2010/wordprocessingGroup" xmlns:wpi="http://schemas.microsoft.com/office/word/2010/wordprocessingInk" xmlns:wne="http://schemas.microsoft.com/office/word/2006/wordml" xmlns:wps="http://schemas.microsoft.com/office/word/2010/wordprocessingShape" mc:Ignorable="w14 w15 w16se w16cid w16 w16cex w16sdtdh w16du wp14">
+<w:footnotes xmlns:wpc="http://schemas.microsoft.com/office/word/2010/wordprocessingCanvas" xmlns:cx="http://schemas.microsoft.com/office/drawing/2014/chartex" xmlns:cx1="http://schemas.microsoft.com/office/drawing/2015/9/8/chartex" xmlns:cx2="http://schemas.microsoft.com/office/drawing/2015/10/21/chartex" xmlns:cx3="http://schemas.microsoft.com/office/drawing/2016/5/9/chartex" xmlns:cx4="http://schemas.microsoft.com/office/drawing/2016/5/10/chartex" xmlns:cx5="http://schemas.microsoft.com/office/drawing/2016/5/11/chartex" xmlns:cx6="http://schemas.microsoft.com/office/drawing/2016/5/12/chartex" xmlns:cx7="http://schemas.microsoft.com/office/drawing/2016/5/13/chartex" xmlns:cx8="http://schemas.microsoft.com/office/drawing/2016/5/14/chartex" xmlns:mc="http://schemas.openxmlformats.org/markup-compatibility/2006" xmlns:aink="http://schemas.microsoft.com/office/drawing/2016/ink" xmlns:am3d="http://schemas.microsoft.com/office/drawing/2017/model3d" xmlns:o="urn:schemas-microsoft-com:office:office" xmlns:oel="http://schemas.microsoft.com/office/2019/extlst" xmlns:r="http://schemas.openxmlformats.org/officeDocument/2006/relationships" xmlns:m="http://schemas.openxmlformats.org/officeDocument/2006/math" xmlns:v="urn:schemas-microsoft-com:vml" xmlns:wp14="http://schemas.microsoft.com/office/word/2010/wordprocessingDrawing" xmlns:wp="http://schemas.openxmlformats.org/drawingml/2006/wordprocessingDrawing" xmlns:w10="urn:schemas-microsoft-com:office:word" xmlns:w="http://schemas.openxmlformats.org/wordprocessingml/2006/main" xmlns:w14="http://schemas.microsoft.com/office/word/2010/wordml" xmlns:w15="http://schemas.microsoft.com/office/word/2012/wordml" xmlns:w16cex="http://schemas.microsoft.com/office/word/2018/wordml/cex" xmlns:w16cid="http://schemas.microsoft.com/office/word/2016/wordml/cid" xmlns:w16="http://schemas.microsoft.com/office/word/2018/wordml" xmlns:w16du="http://schemas.microsoft.com/office/word/2023/wordml/word16du" xmlns:w16sdtdh="http://schemas.microsoft.com/office/word/2020/wordml/sdtdatahash" xmlns:w16sdtfl="http://schemas.microsoft.com/office/word/2024/wordml/sdtformatlock" xmlns:w16se="http://schemas.microsoft.com/office/word/2015/wordml/symex" xmlns:wpg="http://schemas.microsoft.com/office/word/2010/wordprocessingGroup" xmlns:wpi="http://schemas.microsoft.com/office/word/2010/wordprocessingInk" xmlns:wne="http://schemas.microsoft.com/office/word/2006/wordml" xmlns:wps="http://schemas.microsoft.com/office/word/2010/wordprocessingShape" mc:Ignorable="w14 w15 w16se w16cid w16 w16cex w16sdtdh w16sdtfl w16du wp14">
   <w:footnote w:type="separator" w:id="-1">
     <w:p>
       <w:pPr>
@@ -2044,7 +1910,7 @@
 </file>
 
 <file path=word/styles.xml><?xml version="1.0" encoding="utf-8"?>
-<w:styles xmlns:mc="http://schemas.openxmlformats.org/markup-compatibility/2006" xmlns:r="http://schemas.openxmlformats.org/officeDocument/2006/relationships" xmlns:w="http://schemas.openxmlformats.org/wordprocessingml/2006/main" xmlns:w14="http://schemas.microsoft.com/office/word/2010/wordml" xmlns:w15="http://schemas.microsoft.com/office/word/2012/wordml" xmlns:w16cex="http://schemas.microsoft.com/office/word/2018/wordml/cex" xmlns:w16cid="http://schemas.microsoft.com/office/word/2016/wordml/cid" xmlns:w16="http://schemas.microsoft.com/office/word/2018/wordml" xmlns:w16du="http://schemas.microsoft.com/office/word/2023/wordml/word16du" xmlns:w16sdtdh="http://schemas.microsoft.com/office/word/2020/wordml/sdtdatahash" xmlns:w16se="http://schemas.microsoft.com/office/word/2015/wordml/symex" mc:Ignorable="w14 w15 w16se w16cid w16 w16cex w16sdtdh w16du">
+<w:styles xmlns:mc="http://schemas.openxmlformats.org/markup-compatibility/2006" xmlns:r="http://schemas.openxmlformats.org/officeDocument/2006/relationships" xmlns:w="http://schemas.openxmlformats.org/wordprocessingml/2006/main" xmlns:w14="http://schemas.microsoft.com/office/word/2010/wordml" xmlns:w15="http://schemas.microsoft.com/office/word/2012/wordml" xmlns:w16cex="http://schemas.microsoft.com/office/word/2018/wordml/cex" xmlns:w16cid="http://schemas.microsoft.com/office/word/2016/wordml/cid" xmlns:w16="http://schemas.microsoft.com/office/word/2018/wordml" xmlns:w16du="http://schemas.microsoft.com/office/word/2023/wordml/word16du" xmlns:w16sdtdh="http://schemas.microsoft.com/office/word/2020/wordml/sdtdatahash" xmlns:w16sdtfl="http://schemas.microsoft.com/office/word/2024/wordml/sdtformatlock" xmlns:w16se="http://schemas.microsoft.com/office/word/2015/wordml/symex" mc:Ignorable="w14 w15 w16se w16cid w16 w16cex w16sdtdh w16sdtfl w16du">
   <w:docDefaults>
     <w:rPrDefault>
       <w:rPr>

</xml_diff>